<commit_message>
added generic task container object, implemented channel blocking logic
</commit_message>
<xml_diff>
--- a/documentation/Bluesky Flask Server Documentation.docx
+++ b/documentation/Bluesky Flask Server Documentation.docx
@@ -213,6 +213,62 @@
     <w:p>
       <w:pPr>
         <w:pStyle w:val="ListParagraph"/>
+      </w:pPr>
+      <w:r>
+        <w:t>For transfer tasks, additionally the following data fields are required:</w:t>
+      </w:r>
+    </w:p>
+    <w:p>
+      <w:pPr>
+        <w:pStyle w:val="ListParagraph"/>
+        <w:numPr>
+          <w:ilvl w:val="0"/>
+          <w:numId w:val="3"/>
+        </w:numPr>
+      </w:pPr>
+      <w:proofErr w:type="spellStart"/>
+      <w:r>
+        <w:t>target_device</w:t>
+      </w:r>
+      <w:proofErr w:type="spellEnd"/>
+      <w:r>
+        <w:t xml:space="preserve">: (str) name of the device the </w:t>
+      </w:r>
+      <w:proofErr w:type="spellStart"/>
+      <w:r>
+        <w:t>materialed</w:t>
+      </w:r>
+      <w:proofErr w:type="spellEnd"/>
+      <w:r>
+        <w:t xml:space="preserve"> is transferred to</w:t>
+      </w:r>
+      <w:r>
+        <w:t>;</w:t>
+      </w:r>
+    </w:p>
+    <w:p>
+      <w:pPr>
+        <w:pStyle w:val="ListParagraph"/>
+        <w:numPr>
+          <w:ilvl w:val="0"/>
+          <w:numId w:val="3"/>
+        </w:numPr>
+      </w:pPr>
+      <w:r>
+        <w:t>'</w:t>
+      </w:r>
+      <w:proofErr w:type="spellStart"/>
+      <w:r>
+        <w:t>target_channel</w:t>
+      </w:r>
+      <w:proofErr w:type="spellEnd"/>
+      <w:r>
+        <w:t>': (int) channel on the target device to be used, auto-select if None.</w:t>
+      </w:r>
+    </w:p>
+    <w:p>
+      <w:pPr>
+        <w:pStyle w:val="ListParagraph"/>
         <w:numPr>
           <w:ilvl w:val="0"/>
           <w:numId w:val="1"/>
@@ -259,54 +315,55 @@
       <w:r>
         <w:t xml:space="preserve"> is executed as a separate thread that continuously takes one task from the queue and executes it until the server is stopped.</w:t>
       </w:r>
+      <w:r>
+        <w:t xml:space="preserve"> </w:t>
+      </w:r>
+      <w:r>
+        <w:t xml:space="preserve">The server uses the </w:t>
+      </w:r>
+      <w:proofErr w:type="spellStart"/>
+      <w:r>
+        <w:t>bluesky_api</w:t>
+      </w:r>
+      <w:proofErr w:type="spellEnd"/>
+      <w:r>
+        <w:t xml:space="preserve"> package to control scientific instruments, and the method </w:t>
+      </w:r>
+      <w:proofErr w:type="spellStart"/>
+      <w:r>
+        <w:t>queue_put</w:t>
+      </w:r>
+      <w:proofErr w:type="spellEnd"/>
+      <w:r>
+        <w:t xml:space="preserve"> puts tasks in the priority queue. The priority is determined by the sample number and submission time. The lower the sample number and the earlier the submission, the higher the priority.</w:t>
+      </w:r>
     </w:p>
     <w:p/>
     <w:p>
       <w:r>
-        <w:t xml:space="preserve">The server uses the </w:t>
-      </w:r>
-      <w:proofErr w:type="spellStart"/>
-      <w:r>
-        <w:t>bluesky_api</w:t>
-      </w:r>
-      <w:proofErr w:type="spellEnd"/>
-      <w:r>
-        <w:t xml:space="preserve"> package to control scientific instruments, and the method </w:t>
-      </w:r>
-      <w:proofErr w:type="spellStart"/>
-      <w:r>
-        <w:t>queue_put</w:t>
-      </w:r>
-      <w:proofErr w:type="spellEnd"/>
-      <w:r>
-        <w:t xml:space="preserve"> puts tasks in the priority queue. The priority is determined by the sample number and submission time. The lower the sample number and the earlier the submission, the higher the priority.</w:t>
+        <w:t>Instruments need to be initialize using the ‘</w:t>
+      </w:r>
+      <w:proofErr w:type="spellStart"/>
+      <w:r>
+        <w:t>init</w:t>
+      </w:r>
+      <w:proofErr w:type="spellEnd"/>
+      <w:r>
+        <w:t>’ task type. The ‘task’ subfield may contain the key ‘</w:t>
+      </w:r>
+      <w:proofErr w:type="spellStart"/>
+      <w:r>
+        <w:t>number_of_channels</w:t>
+      </w:r>
+      <w:proofErr w:type="spellEnd"/>
+      <w:r>
+        <w:t>’, setting up multiple channels for this device.</w:t>
       </w:r>
     </w:p>
     <w:p/>
     <w:p>
       <w:r>
-        <w:t>Instruments need to be initialize using the ‘</w:t>
-      </w:r>
-      <w:proofErr w:type="spellStart"/>
-      <w:r>
-        <w:t>init</w:t>
-      </w:r>
-      <w:proofErr w:type="spellEnd"/>
-      <w:r>
-        <w:t>’ task type. The ‘task’ subfield may contain the key ‘</w:t>
-      </w:r>
-      <w:proofErr w:type="spellStart"/>
-      <w:r>
-        <w:t>number_of_channels</w:t>
-      </w:r>
-      <w:proofErr w:type="spellEnd"/>
-      <w:r>
-        <w:t>’, setting up multiple channels for this device.</w:t>
-      </w:r>
-    </w:p>
-    <w:p/>
-    <w:p>
-      <w:r>
+        <w:lastRenderedPageBreak/>
         <w:t>Multiple parallel channels allow processing separate samples in parallel. Each task can either explicitly define a  channel or, by setting the data</w:t>
       </w:r>
       <w:r>
@@ -322,11 +379,7 @@
         <w:t xml:space="preserve">auto-selecting channels, </w:t>
       </w:r>
       <w:r>
-        <w:t xml:space="preserve">the algorithm will determine a route of the sample material through connected devices, which is reused for all successive tasks concerning </w:t>
-      </w:r>
-      <w:r>
-        <w:lastRenderedPageBreak/>
-        <w:t>this sample and device. If channels are available and the device is not busy, successive samples are processed in parallel</w:t>
+        <w:t>the algorithm will determine a route of the sample material through connected devices, which is reused for all successive tasks concerning this sample and device. If channels are available and the device is not busy, successive samples are processed in parallel</w:t>
       </w:r>
     </w:p>
     <w:p/>
@@ -660,7 +713,7 @@
   <w:abstractNum w:abstractNumId="1" w15:restartNumberingAfterBreak="0">
     <w:nsid w:val="5BFC224C"/>
     <w:multiLevelType w:val="hybridMultilevel"/>
-    <w:tmpl w:val="6D4686B8"/>
+    <w:tmpl w:val="848A4C50"/>
     <w:lvl w:ilvl="0" w:tplc="FFFFFFFF">
       <w:start w:val="1"/>
       <w:numFmt w:val="decimal"/>
@@ -744,6 +797,119 @@
       <w:pPr>
         <w:ind w:left="6480" w:hanging="180"/>
       </w:pPr>
+    </w:lvl>
+  </w:abstractNum>
+  <w:abstractNum w:abstractNumId="2" w15:restartNumberingAfterBreak="0">
+    <w:nsid w:val="62FE7984"/>
+    <w:multiLevelType w:val="hybridMultilevel"/>
+    <w:tmpl w:val="0520FCE2"/>
+    <w:lvl w:ilvl="0" w:tplc="04090001">
+      <w:start w:val="1"/>
+      <w:numFmt w:val="bullet"/>
+      <w:lvlText w:val=""/>
+      <w:lvlJc w:val="left"/>
+      <w:pPr>
+        <w:ind w:left="1440" w:hanging="360"/>
+      </w:pPr>
+      <w:rPr>
+        <w:rFonts w:ascii="Symbol" w:hAnsi="Symbol" w:hint="default"/>
+      </w:rPr>
+    </w:lvl>
+    <w:lvl w:ilvl="1" w:tplc="04090003" w:tentative="1">
+      <w:start w:val="1"/>
+      <w:numFmt w:val="bullet"/>
+      <w:lvlText w:val="o"/>
+      <w:lvlJc w:val="left"/>
+      <w:pPr>
+        <w:ind w:left="2160" w:hanging="360"/>
+      </w:pPr>
+      <w:rPr>
+        <w:rFonts w:ascii="Courier New" w:hAnsi="Courier New" w:cs="Courier New" w:hint="default"/>
+      </w:rPr>
+    </w:lvl>
+    <w:lvl w:ilvl="2" w:tplc="04090005" w:tentative="1">
+      <w:start w:val="1"/>
+      <w:numFmt w:val="bullet"/>
+      <w:lvlText w:val=""/>
+      <w:lvlJc w:val="left"/>
+      <w:pPr>
+        <w:ind w:left="2880" w:hanging="360"/>
+      </w:pPr>
+      <w:rPr>
+        <w:rFonts w:ascii="Wingdings" w:hAnsi="Wingdings" w:hint="default"/>
+      </w:rPr>
+    </w:lvl>
+    <w:lvl w:ilvl="3" w:tplc="04090001" w:tentative="1">
+      <w:start w:val="1"/>
+      <w:numFmt w:val="bullet"/>
+      <w:lvlText w:val=""/>
+      <w:lvlJc w:val="left"/>
+      <w:pPr>
+        <w:ind w:left="3600" w:hanging="360"/>
+      </w:pPr>
+      <w:rPr>
+        <w:rFonts w:ascii="Symbol" w:hAnsi="Symbol" w:hint="default"/>
+      </w:rPr>
+    </w:lvl>
+    <w:lvl w:ilvl="4" w:tplc="04090003" w:tentative="1">
+      <w:start w:val="1"/>
+      <w:numFmt w:val="bullet"/>
+      <w:lvlText w:val="o"/>
+      <w:lvlJc w:val="left"/>
+      <w:pPr>
+        <w:ind w:left="4320" w:hanging="360"/>
+      </w:pPr>
+      <w:rPr>
+        <w:rFonts w:ascii="Courier New" w:hAnsi="Courier New" w:cs="Courier New" w:hint="default"/>
+      </w:rPr>
+    </w:lvl>
+    <w:lvl w:ilvl="5" w:tplc="04090005" w:tentative="1">
+      <w:start w:val="1"/>
+      <w:numFmt w:val="bullet"/>
+      <w:lvlText w:val=""/>
+      <w:lvlJc w:val="left"/>
+      <w:pPr>
+        <w:ind w:left="5040" w:hanging="360"/>
+      </w:pPr>
+      <w:rPr>
+        <w:rFonts w:ascii="Wingdings" w:hAnsi="Wingdings" w:hint="default"/>
+      </w:rPr>
+    </w:lvl>
+    <w:lvl w:ilvl="6" w:tplc="04090001" w:tentative="1">
+      <w:start w:val="1"/>
+      <w:numFmt w:val="bullet"/>
+      <w:lvlText w:val=""/>
+      <w:lvlJc w:val="left"/>
+      <w:pPr>
+        <w:ind w:left="5760" w:hanging="360"/>
+      </w:pPr>
+      <w:rPr>
+        <w:rFonts w:ascii="Symbol" w:hAnsi="Symbol" w:hint="default"/>
+      </w:rPr>
+    </w:lvl>
+    <w:lvl w:ilvl="7" w:tplc="04090003" w:tentative="1">
+      <w:start w:val="1"/>
+      <w:numFmt w:val="bullet"/>
+      <w:lvlText w:val="o"/>
+      <w:lvlJc w:val="left"/>
+      <w:pPr>
+        <w:ind w:left="6480" w:hanging="360"/>
+      </w:pPr>
+      <w:rPr>
+        <w:rFonts w:ascii="Courier New" w:hAnsi="Courier New" w:cs="Courier New" w:hint="default"/>
+      </w:rPr>
+    </w:lvl>
+    <w:lvl w:ilvl="8" w:tplc="04090005" w:tentative="1">
+      <w:start w:val="1"/>
+      <w:numFmt w:val="bullet"/>
+      <w:lvlText w:val=""/>
+      <w:lvlJc w:val="left"/>
+      <w:pPr>
+        <w:ind w:left="7200" w:hanging="360"/>
+      </w:pPr>
+      <w:rPr>
+        <w:rFonts w:ascii="Wingdings" w:hAnsi="Wingdings" w:hint="default"/>
+      </w:rPr>
     </w:lvl>
   </w:abstractNum>
   <w:num w:numId="1" w16cid:durableId="28116059">
@@ -751,6 +917,9 @@
   </w:num>
   <w:num w:numId="2" w16cid:durableId="1886481055">
     <w:abstractNumId w:val="1"/>
+  </w:num>
+  <w:num w:numId="3" w16cid:durableId="608783333">
+    <w:abstractNumId w:val="2"/>
   </w:num>
 </w:numbering>
 </file>

</xml_diff>

<commit_message>
added viewer and testing for device initialization
</commit_message>
<xml_diff>
--- a/documentation/Bluesky Flask Server Documentation.docx
+++ b/documentation/Bluesky Flask Server Documentation.docx
@@ -64,13 +64,11 @@
         </w:numPr>
       </w:pPr>
       <w:r>
-        <w:t xml:space="preserve">'/put': a POST request endpoint that submits a task to the </w:t>
-      </w:r>
-      <w:proofErr w:type="spellStart"/>
-      <w:r>
-        <w:t>Bluesky</w:t>
-      </w:r>
-      <w:proofErr w:type="spellEnd"/>
+        <w:t>'/put': a POST request endpoint that submits a task to the</w:t>
+      </w:r>
+      <w:r>
+        <w:t xml:space="preserve"> device</w:t>
+      </w:r>
       <w:r>
         <w:t xml:space="preserve"> queue. The request data must include the following fields:</w:t>
       </w:r>
@@ -281,16 +279,7 @@
               <w:ind w:left="0"/>
             </w:pPr>
             <w:r>
-              <w:t xml:space="preserve">a generic label </w:t>
-            </w:r>
-            <w:r>
-              <w:t>for</w:t>
-            </w:r>
-            <w:r>
-              <w:t xml:space="preserve"> the type of a task affecting prioritiz</w:t>
-            </w:r>
-            <w:r>
-              <w:t>ation</w:t>
+              <w:t>a generic label for the type of a task affecting prioritization</w:t>
             </w:r>
           </w:p>
         </w:tc>
@@ -465,16 +454,7 @@
               <w:ind w:left="0"/>
             </w:pPr>
             <w:r>
-              <w:t>the channel to be used</w:t>
-            </w:r>
-            <w:r>
-              <w:t>,</w:t>
-            </w:r>
-            <w:r>
-              <w:t xml:space="preserve">  None</w:t>
-            </w:r>
-            <w:r>
-              <w:t xml:space="preserve"> for auto-select</w:t>
+              <w:t>the channel to be used,  None for auto-select</w:t>
             </w:r>
           </w:p>
         </w:tc>
@@ -672,10 +652,7 @@
             </w:pPr>
             <w:proofErr w:type="spellStart"/>
             <w:r>
-              <w:t>target_</w:t>
-            </w:r>
-            <w:r>
-              <w:t>device</w:t>
+              <w:t>target_device</w:t>
             </w:r>
             <w:proofErr w:type="spellEnd"/>
           </w:p>
@@ -740,10 +717,10 @@
             </w:pPr>
             <w:proofErr w:type="spellStart"/>
             <w:r>
-              <w:t>Target_</w:t>
-            </w:r>
-            <w:r>
-              <w:t>channel</w:t>
+              <w:t>t</w:t>
+            </w:r>
+            <w:r>
+              <w:t>arget_channel</w:t>
             </w:r>
             <w:proofErr w:type="spellEnd"/>
           </w:p>
@@ -827,11 +804,9 @@
       <w:r>
         <w:t xml:space="preserve">The server uses Flask version 1.1.2 to set up the endpoints. A background task handles the </w:t>
       </w:r>
-      <w:proofErr w:type="spellStart"/>
-      <w:r>
-        <w:t>Bluesky</w:t>
-      </w:r>
-      <w:proofErr w:type="spellEnd"/>
+      <w:r>
+        <w:t>device</w:t>
+      </w:r>
       <w:r>
         <w:t xml:space="preserve"> task queue. The function </w:t>
       </w:r>
@@ -851,15 +826,7 @@
         <w:t xml:space="preserve"> </w:t>
       </w:r>
       <w:r>
-        <w:t xml:space="preserve">The server uses the </w:t>
-      </w:r>
-      <w:proofErr w:type="spellStart"/>
-      <w:r>
-        <w:t>bluesky_api</w:t>
-      </w:r>
-      <w:proofErr w:type="spellEnd"/>
-      <w:r>
-        <w:t xml:space="preserve"> package to control scientific instruments, and the method </w:t>
+        <w:t xml:space="preserve">The method </w:t>
       </w:r>
       <w:proofErr w:type="spellStart"/>
       <w:r>
@@ -909,11 +876,9 @@
           <w:numId w:val="4"/>
         </w:numPr>
       </w:pPr>
-      <w:proofErr w:type="spellStart"/>
-      <w:r>
-        <w:t>number_of_channels</w:t>
-      </w:r>
-      <w:proofErr w:type="spellEnd"/>
+      <w:r>
+        <w:t>channel</w:t>
+      </w:r>
       <w:r>
         <w:t>:</w:t>
       </w:r>
@@ -921,10 +886,16 @@
         <w:t xml:space="preserve"> </w:t>
       </w:r>
       <w:r>
+        <w:tab/>
+      </w:r>
+      <w:r>
+        <w:tab/>
+      </w:r>
+      <w:r>
         <w:t xml:space="preserve">default = 1, </w:t>
       </w:r>
       <w:r>
-        <w:t>setting up multiple channels for this device</w:t>
+        <w:t>number of channels in the device</w:t>
       </w:r>
     </w:p>
     <w:p>
@@ -1196,16 +1167,16 @@
     <w:p>
       <w:proofErr w:type="spellStart"/>
       <w:r>
+        <w:t>url</w:t>
+      </w:r>
+      <w:proofErr w:type="spellEnd"/>
+      <w:r>
+        <w:t xml:space="preserve"> = "http://localhost:5003/shutdown"</w:t>
+      </w:r>
+    </w:p>
+    <w:p>
+      <w:r>
         <w:lastRenderedPageBreak/>
-        <w:t>url</w:t>
-      </w:r>
-      <w:proofErr w:type="spellEnd"/>
-      <w:r>
-        <w:t xml:space="preserve"> = "http://localhost:5003/shutdown"</w:t>
-      </w:r>
-    </w:p>
-    <w:p>
-      <w:r>
         <w:t>data = {"</w:t>
       </w:r>
       <w:proofErr w:type="spellStart"/>
@@ -1538,7 +1509,13 @@
       </w:r>
       <w:r>
         <w:tab/>
-        <w:t>(int) default=0, sets the numbers of channels to be used</w:t>
+        <w:t>(int) default=</w:t>
+      </w:r>
+      <w:r>
+        <w:t>1</w:t>
+      </w:r>
+      <w:r>
+        <w:t>, sets the numbers of channels to be used</w:t>
       </w:r>
     </w:p>
     <w:p>
@@ -1747,7 +1724,6 @@
         <w:ind w:left="4320" w:hanging="4320"/>
       </w:pPr>
       <w:r>
-        <w:lastRenderedPageBreak/>
         <w:t xml:space="preserve">:return status: </w:t>
       </w:r>
       <w:r>
@@ -2021,7 +1997,7 @@
 </file>
 
 <file path=word/commentsExtensible.xml><?xml version="1.0" encoding="utf-8"?>
-<w16cex:commentsExtensible xmlns:wpc="http://schemas.microsoft.com/office/word/2010/wordprocessingCanvas" xmlns:cx="http://schemas.microsoft.com/office/drawing/2014/chartex" xmlns:cx1="http://schemas.microsoft.com/office/drawing/2015/9/8/chartex" xmlns:cx2="http://schemas.microsoft.com/office/drawing/2015/10/21/chartex" xmlns:cx3="http://schemas.microsoft.com/office/drawing/2016/5/9/chartex" xmlns:cx4="http://schemas.microsoft.com/office/drawing/2016/5/10/chartex" xmlns:cx5="http://schemas.microsoft.com/office/drawing/2016/5/11/chartex" xmlns:cx6="http://schemas.microsoft.com/office/drawing/2016/5/12/chartex" xmlns:cx7="http://schemas.microsoft.com/office/drawing/2016/5/13/chartex" xmlns:cx8="http://schemas.microsoft.com/office/drawing/2016/5/14/chartex" xmlns:mc="http://schemas.openxmlformats.org/markup-compatibility/2006" xmlns:aink="http://schemas.microsoft.com/office/drawing/2016/ink" xmlns:am3d="http://schemas.microsoft.com/office/drawing/2017/model3d" xmlns:o="urn:schemas-microsoft-com:office:office" xmlns:oel="http://schemas.microsoft.com/office/2019/extlst" xmlns:r="http://schemas.openxmlformats.org/officeDocument/2006/relationships" xmlns:m="http://schemas.openxmlformats.org/officeDocument/2006/math" xmlns:v="urn:schemas-microsoft-com:vml" xmlns:wp14="http://schemas.microsoft.com/office/word/2010/wordprocessingDrawing" xmlns:wp="http://schemas.openxmlformats.org/drawingml/2006/wordprocessingDrawing" xmlns:w10="urn:schemas-microsoft-com:office:word" xmlns:w="http://schemas.openxmlformats.org/wordprocessingml/2006/main" xmlns:w14="http://schemas.microsoft.com/office/word/2010/wordml" xmlns:w15="http://schemas.microsoft.com/office/word/2012/wordml" xmlns:w16cex="http://schemas.microsoft.com/office/word/2018/wordml/cex" xmlns:w16cid="http://schemas.microsoft.com/office/word/2016/wordml/cid" xmlns:w16="http://schemas.microsoft.com/office/word/2018/wordml" xmlns:w16sdtdh="http://schemas.microsoft.com/office/word/2020/wordml/sdtdatahash" xmlns:w16se="http://schemas.microsoft.com/office/word/2015/wordml/symex" xmlns:wpg="http://schemas.microsoft.com/office/word/2010/wordprocessingGroup" xmlns:wpi="http://schemas.microsoft.com/office/word/2010/wordprocessingInk" xmlns:wne="http://schemas.microsoft.com/office/word/2006/wordml" xmlns:wps="http://schemas.microsoft.com/office/word/2010/wordprocessingShape" mc:Ignorable="w14 w15 w16se w16cid w16 w16cex w16sdtdh wp14">
+<w16cex:commentsExtensible xmlns:wpc="http://schemas.microsoft.com/office/word/2010/wordprocessingCanvas" xmlns:cx="http://schemas.microsoft.com/office/drawing/2014/chartex" xmlns:cx1="http://schemas.microsoft.com/office/drawing/2015/9/8/chartex" xmlns:cx2="http://schemas.microsoft.com/office/drawing/2015/10/21/chartex" xmlns:cx3="http://schemas.microsoft.com/office/drawing/2016/5/9/chartex" xmlns:cx4="http://schemas.microsoft.com/office/drawing/2016/5/10/chartex" xmlns:cx5="http://schemas.microsoft.com/office/drawing/2016/5/11/chartex" xmlns:cx6="http://schemas.microsoft.com/office/drawing/2016/5/12/chartex" xmlns:cx7="http://schemas.microsoft.com/office/drawing/2016/5/13/chartex" xmlns:cx8="http://schemas.microsoft.com/office/drawing/2016/5/14/chartex" xmlns:cr="http://schemas.microsoft.com/office/comments/2020/reactions" xmlns:mc="http://schemas.openxmlformats.org/markup-compatibility/2006" xmlns:aink="http://schemas.microsoft.com/office/drawing/2016/ink" xmlns:am3d="http://schemas.microsoft.com/office/drawing/2017/model3d" xmlns:o="urn:schemas-microsoft-com:office:office" xmlns:oel="http://schemas.microsoft.com/office/2019/extlst" xmlns:r="http://schemas.openxmlformats.org/officeDocument/2006/relationships" xmlns:m="http://schemas.openxmlformats.org/officeDocument/2006/math" xmlns:v="urn:schemas-microsoft-com:vml" xmlns:wp14="http://schemas.microsoft.com/office/word/2010/wordprocessingDrawing" xmlns:wp="http://schemas.openxmlformats.org/drawingml/2006/wordprocessingDrawing" xmlns:w10="urn:schemas-microsoft-com:office:word" xmlns:w="http://schemas.openxmlformats.org/wordprocessingml/2006/main" xmlns:w14="http://schemas.microsoft.com/office/word/2010/wordml" xmlns:w15="http://schemas.microsoft.com/office/word/2012/wordml" xmlns:w16cex="http://schemas.microsoft.com/office/word/2018/wordml/cex" xmlns:w16cid="http://schemas.microsoft.com/office/word/2016/wordml/cid" xmlns:w16="http://schemas.microsoft.com/office/word/2018/wordml" xmlns:w16sdtdh="http://schemas.microsoft.com/office/word/2020/wordml/sdtdatahash" xmlns:w16se="http://schemas.microsoft.com/office/word/2015/wordml/symex" xmlns:wpg="http://schemas.microsoft.com/office/word/2010/wordprocessingGroup" xmlns:wpi="http://schemas.microsoft.com/office/word/2010/wordprocessingInk" xmlns:wne="http://schemas.microsoft.com/office/word/2006/wordml" xmlns:wps="http://schemas.microsoft.com/office/word/2010/wordprocessingShape" mc:Ignorable="w14 w15 w16se w16cid w16 w16cex w16sdtdh cr wp14">
   <w16cex:commentExtensible w16cex:durableId="1A2D4336" w16cex:dateUtc="2023-11-29T20:09:00Z"/>
 </w16cex:commentsExtensible>
 </file>

</xml_diff>

<commit_message>
finished first round of debugging for init function
</commit_message>
<xml_diff>
--- a/documentation/Bluesky Flask Server Documentation.docx
+++ b/documentation/Bluesky Flask Server Documentation.docx
@@ -774,6 +774,246 @@
     <w:p>
       <w:pPr>
         <w:pStyle w:val="ListParagraph"/>
+      </w:pPr>
+      <w:r>
+        <w:t>Optional</w:t>
+      </w:r>
+      <w:r>
+        <w:t xml:space="preserve"> parameters can be provided in the ‘task’ data field</w:t>
+      </w:r>
+      <w:r>
+        <w:t>.</w:t>
+      </w:r>
+    </w:p>
+    <w:tbl>
+      <w:tblPr>
+        <w:tblStyle w:val="TableGrid"/>
+        <w:tblW w:w="0" w:type="auto"/>
+        <w:tblInd w:w="720" w:type="dxa"/>
+        <w:tblLook w:val="04A0" w:firstRow="1" w:lastRow="0" w:firstColumn="1" w:lastColumn="0" w:noHBand="0" w:noVBand="1"/>
+      </w:tblPr>
+      <w:tblGrid>
+        <w:gridCol w:w="1840"/>
+        <w:gridCol w:w="884"/>
+        <w:gridCol w:w="3225"/>
+        <w:gridCol w:w="2681"/>
+      </w:tblGrid>
+      <w:tr>
+        <w:tc>
+          <w:tcPr>
+            <w:tcW w:w="1810" w:type="dxa"/>
+          </w:tcPr>
+          <w:p>
+            <w:pPr>
+              <w:pStyle w:val="ListParagraph"/>
+              <w:ind w:left="0"/>
+              <w:rPr>
+                <w:b/>
+                <w:bCs/>
+              </w:rPr>
+            </w:pPr>
+            <w:r>
+              <w:rPr>
+                <w:b/>
+                <w:bCs/>
+              </w:rPr>
+              <w:t>Field</w:t>
+            </w:r>
+          </w:p>
+        </w:tc>
+        <w:tc>
+          <w:tcPr>
+            <w:tcW w:w="885" w:type="dxa"/>
+          </w:tcPr>
+          <w:p>
+            <w:pPr>
+              <w:pStyle w:val="ListParagraph"/>
+              <w:ind w:left="0"/>
+              <w:rPr>
+                <w:b/>
+                <w:bCs/>
+              </w:rPr>
+            </w:pPr>
+            <w:r>
+              <w:rPr>
+                <w:b/>
+                <w:bCs/>
+              </w:rPr>
+              <w:t>Type</w:t>
+            </w:r>
+          </w:p>
+        </w:tc>
+        <w:tc>
+          <w:tcPr>
+            <w:tcW w:w="3240" w:type="dxa"/>
+          </w:tcPr>
+          <w:p>
+            <w:pPr>
+              <w:pStyle w:val="ListParagraph"/>
+              <w:ind w:left="0"/>
+              <w:rPr>
+                <w:b/>
+                <w:bCs/>
+              </w:rPr>
+            </w:pPr>
+            <w:r>
+              <w:rPr>
+                <w:b/>
+                <w:bCs/>
+              </w:rPr>
+              <w:t>Description</w:t>
+            </w:r>
+          </w:p>
+        </w:tc>
+        <w:tc>
+          <w:tcPr>
+            <w:tcW w:w="2695" w:type="dxa"/>
+          </w:tcPr>
+          <w:p>
+            <w:pPr>
+              <w:pStyle w:val="ListParagraph"/>
+              <w:ind w:left="0"/>
+              <w:rPr>
+                <w:b/>
+                <w:bCs/>
+              </w:rPr>
+            </w:pPr>
+            <w:r>
+              <w:rPr>
+                <w:b/>
+                <w:bCs/>
+              </w:rPr>
+              <w:t>Options</w:t>
+            </w:r>
+          </w:p>
+        </w:tc>
+      </w:tr>
+      <w:tr>
+        <w:tc>
+          <w:tcPr>
+            <w:tcW w:w="1810" w:type="dxa"/>
+          </w:tcPr>
+          <w:p>
+            <w:pPr>
+              <w:pStyle w:val="ListParagraph"/>
+              <w:ind w:left="0"/>
+            </w:pPr>
+            <w:proofErr w:type="spellStart"/>
+            <w:r>
+              <w:t>acquisition_time</w:t>
+            </w:r>
+            <w:proofErr w:type="spellEnd"/>
+          </w:p>
+        </w:tc>
+        <w:tc>
+          <w:tcPr>
+            <w:tcW w:w="885" w:type="dxa"/>
+          </w:tcPr>
+          <w:p>
+            <w:pPr>
+              <w:pStyle w:val="ListParagraph"/>
+              <w:ind w:left="0"/>
+            </w:pPr>
+            <w:r>
+              <w:t>float</w:t>
+            </w:r>
+          </w:p>
+        </w:tc>
+        <w:tc>
+          <w:tcPr>
+            <w:tcW w:w="3240" w:type="dxa"/>
+          </w:tcPr>
+          <w:p>
+            <w:pPr>
+              <w:pStyle w:val="ListParagraph"/>
+              <w:ind w:left="0"/>
+            </w:pPr>
+            <w:r>
+              <w:t>Data acquisition time in seconds</w:t>
+            </w:r>
+          </w:p>
+        </w:tc>
+        <w:tc>
+          <w:tcPr>
+            <w:tcW w:w="2695" w:type="dxa"/>
+          </w:tcPr>
+          <w:p>
+            <w:pPr>
+              <w:pStyle w:val="ListParagraph"/>
+              <w:ind w:left="0"/>
+            </w:pPr>
+          </w:p>
+        </w:tc>
+      </w:tr>
+      <w:tr>
+        <w:tc>
+          <w:tcPr>
+            <w:tcW w:w="1810" w:type="dxa"/>
+          </w:tcPr>
+          <w:p>
+            <w:pPr>
+              <w:pStyle w:val="ListParagraph"/>
+              <w:ind w:left="0"/>
+            </w:pPr>
+            <w:proofErr w:type="spellStart"/>
+            <w:r>
+              <w:t>channel_mode</w:t>
+            </w:r>
+            <w:proofErr w:type="spellEnd"/>
+          </w:p>
+        </w:tc>
+        <w:tc>
+          <w:tcPr>
+            <w:tcW w:w="885" w:type="dxa"/>
+          </w:tcPr>
+          <w:p>
+            <w:pPr>
+              <w:pStyle w:val="ListParagraph"/>
+              <w:ind w:left="0"/>
+            </w:pPr>
+            <w:r>
+              <w:t>None or str</w:t>
+            </w:r>
+          </w:p>
+        </w:tc>
+        <w:tc>
+          <w:tcPr>
+            <w:tcW w:w="3240" w:type="dxa"/>
+          </w:tcPr>
+          <w:p>
+            <w:pPr>
+              <w:pStyle w:val="ListParagraph"/>
+              <w:ind w:left="0"/>
+            </w:pPr>
+            <w:r>
+              <w:t>Overwrites device-level channel mode setting (see below)</w:t>
+            </w:r>
+          </w:p>
+        </w:tc>
+        <w:tc>
+          <w:tcPr>
+            <w:tcW w:w="2695" w:type="dxa"/>
+          </w:tcPr>
+          <w:p>
+            <w:pPr>
+              <w:pStyle w:val="ListParagraph"/>
+              <w:ind w:left="0"/>
+            </w:pPr>
+            <w:r>
+              <w:t>None, ‘reuse’, ‘new’</w:t>
+            </w:r>
+          </w:p>
+        </w:tc>
+      </w:tr>
+    </w:tbl>
+    <w:p>
+      <w:pPr>
+        <w:pStyle w:val="ListParagraph"/>
+      </w:pPr>
+    </w:p>
+    <w:p>
+      <w:pPr>
+        <w:pStyle w:val="ListParagraph"/>
         <w:numPr>
           <w:ilvl w:val="0"/>
           <w:numId w:val="1"/>
@@ -816,11 +1056,7 @@
       </w:r>
       <w:proofErr w:type="spellEnd"/>
       <w:r>
-        <w:t xml:space="preserve"> is executed as a separate thread that </w:t>
-      </w:r>
-      <w:r>
-        <w:lastRenderedPageBreak/>
-        <w:t>continuously takes one task from the queue and executes it until the server is stopped.</w:t>
+        <w:t xml:space="preserve"> is executed as a separate thread that continuously takes one task from the queue and executes it until the server is stopped.</w:t>
       </w:r>
       <w:r>
         <w:t xml:space="preserve"> </w:t>
@@ -848,13 +1084,28 @@
       </w:r>
       <w:proofErr w:type="spellEnd"/>
       <w:r>
-        <w:t xml:space="preserve">’ task type. The ‘task’ subfield </w:t>
+        <w:t xml:space="preserve">’ task type. The </w:t>
+      </w:r>
+      <w:r>
+        <w:rPr>
+          <w:u w:val="single"/>
+        </w:rPr>
+        <w:t>‘task’</w:t>
+      </w:r>
+      <w:r>
+        <w:t xml:space="preserve"> subfield </w:t>
       </w:r>
       <w:r>
         <w:t xml:space="preserve">may </w:t>
       </w:r>
       <w:r>
-        <w:t>contain the key</w:t>
+        <w:t xml:space="preserve">contain the </w:t>
+      </w:r>
+      <w:r>
+        <w:t xml:space="preserve">additional </w:t>
+      </w:r>
+      <w:r>
+        <w:t>key</w:t>
       </w:r>
       <w:r>
         <w:t>s</w:t>
@@ -908,7 +1159,7 @@
       </w:pPr>
       <w:proofErr w:type="spellStart"/>
       <w:r>
-        <w:t>device_name</w:t>
+        <w:t>channel_mode</w:t>
       </w:r>
       <w:proofErr w:type="spellEnd"/>
       <w:r>
@@ -918,8 +1169,7 @@
         <w:tab/>
       </w:r>
       <w:r>
-        <w:tab/>
-        <w:t>the name of the device</w:t>
+        <w:t>None, ‘reuse’, ‘new’, defines how channels are assigned to tasks with the same sample number: no particular algorithm, reuse previously used channels, always use a new channel.</w:t>
       </w:r>
     </w:p>
     <w:p>
@@ -1065,6 +1315,7 @@
     </w:p>
     <w:p>
       <w:r>
+        <w:lastRenderedPageBreak/>
         <w:t xml:space="preserve">        "</w:t>
       </w:r>
       <w:proofErr w:type="spellStart"/>
@@ -1176,7 +1427,6 @@
     </w:p>
     <w:p>
       <w:r>
-        <w:lastRenderedPageBreak/>
         <w:t>data = {"</w:t>
       </w:r>
       <w:proofErr w:type="spellStart"/>
@@ -1333,7 +1583,10 @@
       </w:r>
       <w:r>
         <w:tab/>
-        <w:t>(str) ‘free’ or ‘busy’</w:t>
+        <w:t xml:space="preserve">(str) </w:t>
+      </w:r>
+      <w:r>
+        <w:t>IDLE, BUSY</w:t>
       </w:r>
     </w:p>
     <w:p/>
@@ -1358,6 +1611,12 @@
       <w:r>
         <w:t>Retrieves the status of a device independent from its channels</w:t>
       </w:r>
+      <w:r>
+        <w:t xml:space="preserve">. This means while any particular channel can be BUSY, the device itself can be UP and ready to receive commands for other channels or, for example, an initialization command. Accepting new commands can </w:t>
+      </w:r>
+      <w:r>
+        <w:t>paused using the BUSY or DOWN statuses.</w:t>
+      </w:r>
     </w:p>
     <w:p>
       <w:r>
@@ -1377,7 +1636,10 @@
       </w:r>
       <w:r>
         <w:tab/>
-        <w:t>(str) ‘up’, ‘down’, … ?</w:t>
+        <w:t xml:space="preserve">(str) </w:t>
+      </w:r>
+      <w:r>
+        <w:t>UP, BUSY, DOWN, INVALID, ERROR</w:t>
       </w:r>
     </w:p>
     <w:p/>
@@ -1388,34 +1650,12 @@
           <w:bCs/>
         </w:rPr>
       </w:pPr>
-      <w:commentRangeStart w:id="0"/>
       <w:r>
         <w:rPr>
           <w:b/>
           <w:bCs/>
         </w:rPr>
-        <w:t>get</w:t>
-      </w:r>
-      <w:r>
-        <w:rPr>
-          <w:b/>
-          <w:bCs/>
-        </w:rPr>
-        <w:t xml:space="preserve"> </w:t>
-      </w:r>
-      <w:r>
-        <w:rPr>
-          <w:b/>
-          <w:bCs/>
-        </w:rPr>
-        <w:t>_data</w:t>
-      </w:r>
-      <w:commentRangeEnd w:id="0"/>
-      <w:r>
-        <w:rPr>
-          <w:rStyle w:val="CommentReference"/>
-        </w:rPr>
-        <w:commentReference w:id="0"/>
+        <w:t>read</w:t>
       </w:r>
     </w:p>
     <w:p>
@@ -1576,6 +1816,7 @@
     </w:p>
     <w:p>
       <w:r>
+        <w:lastRenderedPageBreak/>
         <w:t xml:space="preserve">Submits a measurement task to a device. It is similar to the ‘prepare’ function and ensures that measurement data is read out after the task is completed. </w:t>
       </w:r>
     </w:p>
@@ -1965,47 +2206,6 @@
     </w:sectPr>
   </w:body>
 </w:document>
-</file>
-
-<file path=word/comments.xml><?xml version="1.0" encoding="utf-8"?>
-<w:comments xmlns:wpc="http://schemas.microsoft.com/office/word/2010/wordprocessingCanvas" xmlns:cx="http://schemas.microsoft.com/office/drawing/2014/chartex" xmlns:cx1="http://schemas.microsoft.com/office/drawing/2015/9/8/chartex" xmlns:cx2="http://schemas.microsoft.com/office/drawing/2015/10/21/chartex" xmlns:cx3="http://schemas.microsoft.com/office/drawing/2016/5/9/chartex" xmlns:cx4="http://schemas.microsoft.com/office/drawing/2016/5/10/chartex" xmlns:cx5="http://schemas.microsoft.com/office/drawing/2016/5/11/chartex" xmlns:cx6="http://schemas.microsoft.com/office/drawing/2016/5/12/chartex" xmlns:cx7="http://schemas.microsoft.com/office/drawing/2016/5/13/chartex" xmlns:cx8="http://schemas.microsoft.com/office/drawing/2016/5/14/chartex" xmlns:mc="http://schemas.openxmlformats.org/markup-compatibility/2006" xmlns:aink="http://schemas.microsoft.com/office/drawing/2016/ink" xmlns:am3d="http://schemas.microsoft.com/office/drawing/2017/model3d" xmlns:o="urn:schemas-microsoft-com:office:office" xmlns:oel="http://schemas.microsoft.com/office/2019/extlst" xmlns:r="http://schemas.openxmlformats.org/officeDocument/2006/relationships" xmlns:m="http://schemas.openxmlformats.org/officeDocument/2006/math" xmlns:v="urn:schemas-microsoft-com:vml" xmlns:wp14="http://schemas.microsoft.com/office/word/2010/wordprocessingDrawing" xmlns:wp="http://schemas.openxmlformats.org/drawingml/2006/wordprocessingDrawing" xmlns:w10="urn:schemas-microsoft-com:office:word" xmlns:w="http://schemas.openxmlformats.org/wordprocessingml/2006/main" xmlns:w14="http://schemas.microsoft.com/office/word/2010/wordml" xmlns:w15="http://schemas.microsoft.com/office/word/2012/wordml" xmlns:w16cex="http://schemas.microsoft.com/office/word/2018/wordml/cex" xmlns:w16cid="http://schemas.microsoft.com/office/word/2016/wordml/cid" xmlns:w16="http://schemas.microsoft.com/office/word/2018/wordml" xmlns:w16sdtdh="http://schemas.microsoft.com/office/word/2020/wordml/sdtdatahash" xmlns:w16se="http://schemas.microsoft.com/office/word/2015/wordml/symex" xmlns:wpg="http://schemas.microsoft.com/office/word/2010/wordprocessingGroup" xmlns:wpi="http://schemas.microsoft.com/office/word/2010/wordprocessingInk" xmlns:wne="http://schemas.microsoft.com/office/word/2006/wordml" xmlns:wps="http://schemas.microsoft.com/office/word/2010/wordprocessingShape" mc:Ignorable="w14 w15 w16se w16cid w16 w16cex w16sdtdh wp14">
-  <w:comment w:id="0" w:author="Frank Heinrich" w:date="2023-11-29T15:09:00Z" w:initials="FH">
-    <w:p>
-      <w:r>
-        <w:rPr>
-          <w:rStyle w:val="CommentReference"/>
-        </w:rPr>
-        <w:annotationRef/>
-      </w:r>
-      <w:r>
-        <w:rPr>
-          <w:color w:val="000000"/>
-          <w:sz w:val="20"/>
-          <w:szCs w:val="20"/>
-        </w:rPr>
-        <w:t>One could extend this routine to all prepare, transfer, and measure tasks, retrieving data associated with all those activities.</w:t>
-      </w:r>
-    </w:p>
-  </w:comment>
-</w:comments>
-</file>
-
-<file path=word/commentsExtended.xml><?xml version="1.0" encoding="utf-8"?>
-<w15:commentsEx xmlns:wpc="http://schemas.microsoft.com/office/word/2010/wordprocessingCanvas" xmlns:cx="http://schemas.microsoft.com/office/drawing/2014/chartex" xmlns:cx1="http://schemas.microsoft.com/office/drawing/2015/9/8/chartex" xmlns:cx2="http://schemas.microsoft.com/office/drawing/2015/10/21/chartex" xmlns:cx3="http://schemas.microsoft.com/office/drawing/2016/5/9/chartex" xmlns:cx4="http://schemas.microsoft.com/office/drawing/2016/5/10/chartex" xmlns:cx5="http://schemas.microsoft.com/office/drawing/2016/5/11/chartex" xmlns:cx6="http://schemas.microsoft.com/office/drawing/2016/5/12/chartex" xmlns:cx7="http://schemas.microsoft.com/office/drawing/2016/5/13/chartex" xmlns:cx8="http://schemas.microsoft.com/office/drawing/2016/5/14/chartex" xmlns:mc="http://schemas.openxmlformats.org/markup-compatibility/2006" xmlns:aink="http://schemas.microsoft.com/office/drawing/2016/ink" xmlns:am3d="http://schemas.microsoft.com/office/drawing/2017/model3d" xmlns:o="urn:schemas-microsoft-com:office:office" xmlns:oel="http://schemas.microsoft.com/office/2019/extlst" xmlns:r="http://schemas.openxmlformats.org/officeDocument/2006/relationships" xmlns:m="http://schemas.openxmlformats.org/officeDocument/2006/math" xmlns:v="urn:schemas-microsoft-com:vml" xmlns:wp14="http://schemas.microsoft.com/office/word/2010/wordprocessingDrawing" xmlns:wp="http://schemas.openxmlformats.org/drawingml/2006/wordprocessingDrawing" xmlns:w10="urn:schemas-microsoft-com:office:word" xmlns:w="http://schemas.openxmlformats.org/wordprocessingml/2006/main" xmlns:w14="http://schemas.microsoft.com/office/word/2010/wordml" xmlns:w15="http://schemas.microsoft.com/office/word/2012/wordml" xmlns:w16cex="http://schemas.microsoft.com/office/word/2018/wordml/cex" xmlns:w16cid="http://schemas.microsoft.com/office/word/2016/wordml/cid" xmlns:w16="http://schemas.microsoft.com/office/word/2018/wordml" xmlns:w16sdtdh="http://schemas.microsoft.com/office/word/2020/wordml/sdtdatahash" xmlns:w16se="http://schemas.microsoft.com/office/word/2015/wordml/symex" xmlns:wpg="http://schemas.microsoft.com/office/word/2010/wordprocessingGroup" xmlns:wpi="http://schemas.microsoft.com/office/word/2010/wordprocessingInk" xmlns:wne="http://schemas.microsoft.com/office/word/2006/wordml" xmlns:wps="http://schemas.microsoft.com/office/word/2010/wordprocessingShape" mc:Ignorable="w14 w15 w16se w16cid w16 w16cex w16sdtdh wp14">
-  <w15:commentEx w15:paraId="19FB7417" w15:done="0"/>
-</w15:commentsEx>
-</file>
-
-<file path=word/commentsExtensible.xml><?xml version="1.0" encoding="utf-8"?>
-<w16cex:commentsExtensible xmlns:wpc="http://schemas.microsoft.com/office/word/2010/wordprocessingCanvas" xmlns:cx="http://schemas.microsoft.com/office/drawing/2014/chartex" xmlns:cx1="http://schemas.microsoft.com/office/drawing/2015/9/8/chartex" xmlns:cx2="http://schemas.microsoft.com/office/drawing/2015/10/21/chartex" xmlns:cx3="http://schemas.microsoft.com/office/drawing/2016/5/9/chartex" xmlns:cx4="http://schemas.microsoft.com/office/drawing/2016/5/10/chartex" xmlns:cx5="http://schemas.microsoft.com/office/drawing/2016/5/11/chartex" xmlns:cx6="http://schemas.microsoft.com/office/drawing/2016/5/12/chartex" xmlns:cx7="http://schemas.microsoft.com/office/drawing/2016/5/13/chartex" xmlns:cx8="http://schemas.microsoft.com/office/drawing/2016/5/14/chartex" xmlns:cr="http://schemas.microsoft.com/office/comments/2020/reactions" xmlns:mc="http://schemas.openxmlformats.org/markup-compatibility/2006" xmlns:aink="http://schemas.microsoft.com/office/drawing/2016/ink" xmlns:am3d="http://schemas.microsoft.com/office/drawing/2017/model3d" xmlns:o="urn:schemas-microsoft-com:office:office" xmlns:oel="http://schemas.microsoft.com/office/2019/extlst" xmlns:r="http://schemas.openxmlformats.org/officeDocument/2006/relationships" xmlns:m="http://schemas.openxmlformats.org/officeDocument/2006/math" xmlns:v="urn:schemas-microsoft-com:vml" xmlns:wp14="http://schemas.microsoft.com/office/word/2010/wordprocessingDrawing" xmlns:wp="http://schemas.openxmlformats.org/drawingml/2006/wordprocessingDrawing" xmlns:w10="urn:schemas-microsoft-com:office:word" xmlns:w="http://schemas.openxmlformats.org/wordprocessingml/2006/main" xmlns:w14="http://schemas.microsoft.com/office/word/2010/wordml" xmlns:w15="http://schemas.microsoft.com/office/word/2012/wordml" xmlns:w16cex="http://schemas.microsoft.com/office/word/2018/wordml/cex" xmlns:w16cid="http://schemas.microsoft.com/office/word/2016/wordml/cid" xmlns:w16="http://schemas.microsoft.com/office/word/2018/wordml" xmlns:w16sdtdh="http://schemas.microsoft.com/office/word/2020/wordml/sdtdatahash" xmlns:w16se="http://schemas.microsoft.com/office/word/2015/wordml/symex" xmlns:wpg="http://schemas.microsoft.com/office/word/2010/wordprocessingGroup" xmlns:wpi="http://schemas.microsoft.com/office/word/2010/wordprocessingInk" xmlns:wne="http://schemas.microsoft.com/office/word/2006/wordml" xmlns:wps="http://schemas.microsoft.com/office/word/2010/wordprocessingShape" mc:Ignorable="w14 w15 w16se w16cid w16 w16cex w16sdtdh cr wp14">
-  <w16cex:commentExtensible w16cex:durableId="1A2D4336" w16cex:dateUtc="2023-11-29T20:09:00Z"/>
-</w16cex:commentsExtensible>
-</file>
-
-<file path=word/commentsIds.xml><?xml version="1.0" encoding="utf-8"?>
-<w16cid:commentsIds xmlns:wpc="http://schemas.microsoft.com/office/word/2010/wordprocessingCanvas" xmlns:cx="http://schemas.microsoft.com/office/drawing/2014/chartex" xmlns:cx1="http://schemas.microsoft.com/office/drawing/2015/9/8/chartex" xmlns:cx2="http://schemas.microsoft.com/office/drawing/2015/10/21/chartex" xmlns:cx3="http://schemas.microsoft.com/office/drawing/2016/5/9/chartex" xmlns:cx4="http://schemas.microsoft.com/office/drawing/2016/5/10/chartex" xmlns:cx5="http://schemas.microsoft.com/office/drawing/2016/5/11/chartex" xmlns:cx6="http://schemas.microsoft.com/office/drawing/2016/5/12/chartex" xmlns:cx7="http://schemas.microsoft.com/office/drawing/2016/5/13/chartex" xmlns:cx8="http://schemas.microsoft.com/office/drawing/2016/5/14/chartex" xmlns:mc="http://schemas.openxmlformats.org/markup-compatibility/2006" xmlns:aink="http://schemas.microsoft.com/office/drawing/2016/ink" xmlns:am3d="http://schemas.microsoft.com/office/drawing/2017/model3d" xmlns:o="urn:schemas-microsoft-com:office:office" xmlns:oel="http://schemas.microsoft.com/office/2019/extlst" xmlns:r="http://schemas.openxmlformats.org/officeDocument/2006/relationships" xmlns:m="http://schemas.openxmlformats.org/officeDocument/2006/math" xmlns:v="urn:schemas-microsoft-com:vml" xmlns:wp14="http://schemas.microsoft.com/office/word/2010/wordprocessingDrawing" xmlns:wp="http://schemas.openxmlformats.org/drawingml/2006/wordprocessingDrawing" xmlns:w10="urn:schemas-microsoft-com:office:word" xmlns:w="http://schemas.openxmlformats.org/wordprocessingml/2006/main" xmlns:w14="http://schemas.microsoft.com/office/word/2010/wordml" xmlns:w15="http://schemas.microsoft.com/office/word/2012/wordml" xmlns:w16cex="http://schemas.microsoft.com/office/word/2018/wordml/cex" xmlns:w16cid="http://schemas.microsoft.com/office/word/2016/wordml/cid" xmlns:w16="http://schemas.microsoft.com/office/word/2018/wordml" xmlns:w16sdtdh="http://schemas.microsoft.com/office/word/2020/wordml/sdtdatahash" xmlns:w16se="http://schemas.microsoft.com/office/word/2015/wordml/symex" xmlns:wpg="http://schemas.microsoft.com/office/word/2010/wordprocessingGroup" xmlns:wpi="http://schemas.microsoft.com/office/word/2010/wordprocessingInk" xmlns:wne="http://schemas.microsoft.com/office/word/2006/wordml" xmlns:wps="http://schemas.microsoft.com/office/word/2010/wordprocessingShape" mc:Ignorable="w14 w15 w16se w16cid w16 w16cex w16sdtdh wp14">
-  <w16cid:commentId w16cid:paraId="19FB7417" w16cid:durableId="1A2D4336"/>
-</w16cid:commentsIds>
 </file>
 
 <file path=word/numbering.xml><?xml version="1.0" encoding="utf-8"?>
@@ -2026,7 +2226,7 @@
         <w:rFonts w:ascii="Symbol" w:hAnsi="Symbol" w:hint="default"/>
       </w:rPr>
     </w:lvl>
-    <w:lvl w:ilvl="1" w:tplc="04090003" w:tentative="1">
+    <w:lvl w:ilvl="1" w:tplc="04090003">
       <w:start w:val="1"/>
       <w:numFmt w:val="bullet"/>
       <w:lvlText w:val="o"/>
@@ -2038,7 +2238,7 @@
         <w:rFonts w:ascii="Courier New" w:hAnsi="Courier New" w:cs="Courier New" w:hint="default"/>
       </w:rPr>
     </w:lvl>
-    <w:lvl w:ilvl="2" w:tplc="04090005" w:tentative="1">
+    <w:lvl w:ilvl="2" w:tplc="04090005">
       <w:start w:val="1"/>
       <w:numFmt w:val="bullet"/>
       <w:lvlText w:val=""/>
@@ -2050,7 +2250,7 @@
         <w:rFonts w:ascii="Wingdings" w:hAnsi="Wingdings" w:hint="default"/>
       </w:rPr>
     </w:lvl>
-    <w:lvl w:ilvl="3" w:tplc="04090001" w:tentative="1">
+    <w:lvl w:ilvl="3" w:tplc="04090001">
       <w:start w:val="1"/>
       <w:numFmt w:val="bullet"/>
       <w:lvlText w:val=""/>
@@ -2424,14 +2624,6 @@
     <w:abstractNumId w:val="0"/>
   </w:num>
 </w:numbering>
-</file>
-
-<file path=word/people.xml><?xml version="1.0" encoding="utf-8"?>
-<w15:people xmlns:wpc="http://schemas.microsoft.com/office/word/2010/wordprocessingCanvas" xmlns:cx="http://schemas.microsoft.com/office/drawing/2014/chartex" xmlns:cx1="http://schemas.microsoft.com/office/drawing/2015/9/8/chartex" xmlns:cx2="http://schemas.microsoft.com/office/drawing/2015/10/21/chartex" xmlns:cx3="http://schemas.microsoft.com/office/drawing/2016/5/9/chartex" xmlns:cx4="http://schemas.microsoft.com/office/drawing/2016/5/10/chartex" xmlns:cx5="http://schemas.microsoft.com/office/drawing/2016/5/11/chartex" xmlns:cx6="http://schemas.microsoft.com/office/drawing/2016/5/12/chartex" xmlns:cx7="http://schemas.microsoft.com/office/drawing/2016/5/13/chartex" xmlns:cx8="http://schemas.microsoft.com/office/drawing/2016/5/14/chartex" xmlns:mc="http://schemas.openxmlformats.org/markup-compatibility/2006" xmlns:aink="http://schemas.microsoft.com/office/drawing/2016/ink" xmlns:am3d="http://schemas.microsoft.com/office/drawing/2017/model3d" xmlns:o="urn:schemas-microsoft-com:office:office" xmlns:oel="http://schemas.microsoft.com/office/2019/extlst" xmlns:r="http://schemas.openxmlformats.org/officeDocument/2006/relationships" xmlns:m="http://schemas.openxmlformats.org/officeDocument/2006/math" xmlns:v="urn:schemas-microsoft-com:vml" xmlns:wp14="http://schemas.microsoft.com/office/word/2010/wordprocessingDrawing" xmlns:wp="http://schemas.openxmlformats.org/drawingml/2006/wordprocessingDrawing" xmlns:w10="urn:schemas-microsoft-com:office:word" xmlns:w="http://schemas.openxmlformats.org/wordprocessingml/2006/main" xmlns:w14="http://schemas.microsoft.com/office/word/2010/wordml" xmlns:w15="http://schemas.microsoft.com/office/word/2012/wordml" xmlns:w16cex="http://schemas.microsoft.com/office/word/2018/wordml/cex" xmlns:w16cid="http://schemas.microsoft.com/office/word/2016/wordml/cid" xmlns:w16="http://schemas.microsoft.com/office/word/2018/wordml" xmlns:w16sdtdh="http://schemas.microsoft.com/office/word/2020/wordml/sdtdatahash" xmlns:w16se="http://schemas.microsoft.com/office/word/2015/wordml/symex" xmlns:wpg="http://schemas.microsoft.com/office/word/2010/wordprocessingGroup" xmlns:wpi="http://schemas.microsoft.com/office/word/2010/wordprocessingInk" xmlns:wne="http://schemas.microsoft.com/office/word/2006/wordml" xmlns:wps="http://schemas.microsoft.com/office/word/2010/wordprocessingShape" mc:Ignorable="w14 w15 w16se w16cid w16 w16cex w16sdtdh wp14">
-  <w15:person w15:author="Frank Heinrich">
-    <w15:presenceInfo w15:providerId="Windows Live" w15:userId="43475ef583061e1d"/>
-  </w15:person>
-</w15:people>
 </file>
 
 <file path=word/styles.xml><?xml version="1.0" encoding="utf-8"?>

</xml_diff>